<commit_message>
:pencil:, :books:, Later updates by proposal day
</commit_message>
<xml_diff>
--- a/Write-up/ENC222-0149_2017_OKOMO_JACOB_OKELLO.docx
+++ b/Write-up/ENC222-0149_2017_OKOMO_JACOB_OKELLO.docx
@@ -209,7 +209,13 @@
         <w:rPr>
           <w:i/>
         </w:rPr>
-        <w:t>Project report</w:t>
+        <w:t xml:space="preserve">Project </w:t>
+      </w:r>
+      <w:r>
+        <w:rPr>
+          <w:i/>
+        </w:rPr>
+        <w:t>proposal</w:t>
       </w:r>
       <w:r>
         <w:rPr>
@@ -712,8 +718,8 @@
     </w:p>
     <w:p/>
     <w:p>
-      <w:bookmarkStart w:id="0" w:name="_Toc221010140"/>
-      <w:bookmarkStart w:id="1" w:name="_Toc224829748"/>
+      <w:bookmarkStart w:id="0" w:name="_Toc224829748"/>
+      <w:bookmarkStart w:id="1" w:name="_Toc221010140"/>
     </w:p>
     <w:p>
       <w:pPr>
@@ -2289,6 +2295,7 @@
         <w:spacing w:after="0" w:line="240" w:lineRule="auto"/>
         <w:rPr>
           <w:rFonts w:eastAsia="Times New Roman" w:cs="Times New Roman"/>
+          <w:color w:val="000000"/>
           <w:lang w:val="en-GB"/>
         </w:rPr>
       </w:pPr>
@@ -2299,7 +2306,47 @@
           <w:color w:val="000000"/>
           <w:lang w:val="en-GB"/>
         </w:rPr>
-        <w:t>Algae, in limited concentration, are ecologically friendly however when an unanticipated bloom comes to pass, can have severe impacts on human health, aquatic ecosystems. This is the fact that the said form unsightly views and nuisance in points of impact and with cyanotoxins, initiated by the cyanobacteria being particularly problematic as they can be toxic and scum-forming, posing a risk to the ecosystem and to public health and as well detrimental to the economy.</w:t>
+        <w:t>Algae, in limited concentration, are ecologically friendly however when an unanticipated bloom comes to pass, can have seve</w:t>
+      </w:r>
+      <w:r>
+        <w:rPr>
+          <w:rFonts w:eastAsia="Times New Roman" w:cs="Times New Roman"/>
+          <w:color w:val="000000"/>
+          <w:lang w:val="en-GB"/>
+        </w:rPr>
+        <w:t xml:space="preserve">re negative detrimental </w:t>
+      </w:r>
+      <w:r>
+        <w:rPr>
+          <w:rFonts w:eastAsia="Times New Roman" w:cs="Times New Roman"/>
+          <w:color w:val="000000"/>
+          <w:lang w:val="en-GB"/>
+        </w:rPr>
+        <w:t>impacts on human health, aquatic ecosystems. This is the fact that the said form unsightly views and nuisance in points of impact and with cyanotoxins, initiated by the cyanobacteria being particularly problematic</w:t>
+      </w:r>
+      <w:r>
+        <w:rPr>
+          <w:rFonts w:eastAsia="Times New Roman" w:cs="Times New Roman"/>
+          <w:color w:val="000000"/>
+          <w:lang w:val="en-GB"/>
+        </w:rPr>
+        <w:t>. Moreover,</w:t>
+      </w:r>
+      <w:r>
+        <w:rPr>
+          <w:rFonts w:eastAsia="Times New Roman" w:cs="Times New Roman"/>
+          <w:color w:val="000000"/>
+          <w:lang w:val="en-GB"/>
+        </w:rPr>
+        <w:t xml:space="preserve"> they can be toxic and scum-forming, posing a risk to the ecosystem and to public health</w:t>
+      </w:r>
+      <w:r>
+        <w:rPr>
+          <w:rFonts w:eastAsia="Times New Roman" w:cs="Times New Roman"/>
+          <w:color w:val="000000"/>
+          <w:lang w:val="en-GB"/>
+        </w:rPr>
+        <w:t>.</w:t>
       </w:r>
     </w:p>
     <w:p>
@@ -2317,7 +2364,65 @@
           <w:color w:val="000000"/>
           <w:lang w:val="en-GB"/>
         </w:rPr>
-        <w:t>The geoscientific preparedness to monitor and predict algal and cyanobacteria blooms of great material value to provide pre-warning to society and enable management processes to be activated in advance to limit the disastrous and catastrophic impact.</w:t>
+        <w:t xml:space="preserve">The economic sphere is in turn as well impacted negatively, making the overall Gross </w:t>
+      </w:r>
+      <w:r>
+        <w:rPr>
+          <w:rFonts w:eastAsia="Times New Roman" w:cs="Times New Roman"/>
+          <w:color w:val="000000"/>
+          <w:lang w:val="en-GB"/>
+        </w:rPr>
+        <w:t>Domestic Product, GDP.</w:t>
+      </w:r>
+    </w:p>
+    <w:p>
+      <w:pPr>
+        <w:shd w:val="clear" w:color="auto" w:fill="FFFFFF"/>
+        <w:spacing w:after="0" w:line="240" w:lineRule="auto"/>
+        <w:rPr>
+          <w:rFonts w:eastAsia="Times New Roman" w:cs="Times New Roman"/>
+          <w:lang w:val="en-GB"/>
+        </w:rPr>
+      </w:pPr>
+      <w:r>
+        <w:rPr>
+          <w:rFonts w:eastAsia="Times New Roman" w:cs="Times New Roman"/>
+          <w:color w:val="000000"/>
+          <w:lang w:val="en-GB"/>
+        </w:rPr>
+        <w:t>The geoscientific preparedness to monitor and predict algal and cyanobacteria blooms</w:t>
+      </w:r>
+      <w:r>
+        <w:rPr>
+          <w:rFonts w:eastAsia="Times New Roman" w:cs="Times New Roman"/>
+          <w:color w:val="000000"/>
+          <w:lang w:val="en-GB"/>
+        </w:rPr>
+        <w:t xml:space="preserve"> is</w:t>
+      </w:r>
+      <w:r>
+        <w:rPr>
+          <w:rFonts w:eastAsia="Times New Roman" w:cs="Times New Roman"/>
+          <w:color w:val="000000"/>
+          <w:lang w:val="en-GB"/>
+        </w:rPr>
+        <w:t xml:space="preserve"> of great material value to provide </w:t>
+      </w:r>
+      <w:r>
+        <w:rPr>
+          <w:rFonts w:eastAsia="Times New Roman" w:cs="Times New Roman"/>
+          <w:color w:val="000000"/>
+          <w:lang w:val="en-GB"/>
+        </w:rPr>
+        <w:t xml:space="preserve">a </w:t>
+      </w:r>
+      <w:r>
+        <w:rPr>
+          <w:rFonts w:eastAsia="Times New Roman" w:cs="Times New Roman"/>
+          <w:color w:val="000000"/>
+          <w:lang w:val="en-GB"/>
+        </w:rPr>
+        <w:t>pre-warning to society and enable management processes to be activated in advance to limit the disastrous and catastrophic impact.</w:t>
       </w:r>
     </w:p>
     <w:p>
@@ -2358,7 +2463,21 @@
           <w:rFonts w:cs="Arial"/>
           <w:shd w:val="clear" w:color="auto" w:fill="FFFFFF"/>
         </w:rPr>
-        <w:t xml:space="preserve">assessing and monitoring the Lake Victoria water quality parameters such as chlorophyll concentration, Lake Surface Temperature, and turbidity for the lake using </w:t>
+        <w:t>assessing and monitoring the Lake Victoria water quality parameters such as chlorophyll</w:t>
+      </w:r>
+      <w:r>
+        <w:rPr>
+          <w:rFonts w:cs="Arial"/>
+          <w:shd w:val="clear" w:color="auto" w:fill="FFFFFF"/>
+        </w:rPr>
+        <w:t>-a</w:t>
+      </w:r>
+      <w:r>
+        <w:rPr>
+          <w:rFonts w:cs="Arial"/>
+          <w:shd w:val="clear" w:color="auto" w:fill="FFFFFF"/>
+        </w:rPr>
+        <w:t xml:space="preserve"> concentration, Lake Surface Temperature, and turbidity for the lake using </w:t>
       </w:r>
       <w:r>
         <w:rPr>
@@ -2599,14 +2718,8 @@
         <w:rPr>
           <w:color w:val="000000" w:themeColor="text1"/>
         </w:rPr>
-        <w:t xml:space="preserve">A good number of cyanobacteria species rich algae blooms can create toxins that affect the nervous and chronic system ranging from liver, and skin just to highlight, causing injury to humans and their companion animals, such as pets who drink water </w:t>
-      </w:r>
-      <w:r>
-        <w:rPr>
-          <w:color w:val="000000" w:themeColor="text1"/>
-        </w:rPr>
         <w:lastRenderedPageBreak/>
-        <w:t>from them or play with them and to extreme ends might be fatal, unfortunately. HABs can also harm freshwater ecosystems by fouling beaches, producing nuisance, unsightly views, taste and pathetic odor in drinking water, and photosynthetically bringing down the potential amount of ambient light required by submerged aquatic vegetation for their survival.</w:t>
+        <w:t>A good number of cyanobacteria species rich algae blooms can create toxins that affect the nervous and chronic system ranging from liver, and skin just to highlight, causing injury to humans and their companion animals, such as pets who drink water from them or play with them and to extreme ends might be fatal, unfortunately. HABs can also harm freshwater ecosystems by fouling beaches, producing nuisance, unsightly views, taste and pathetic odor in drinking water, and photosynthetically bringing down the potential amount of ambient light required by submerged aquatic vegetation for their survival.</w:t>
       </w:r>
     </w:p>
     <w:p>
@@ -2909,47 +3022,6 @@
       <w:pPr>
         <w:ind w:left="720"/>
       </w:pPr>
-      <w:r>
-        <w:lastRenderedPageBreak/>
-        <w:t>The main aim of this research is to</w:t>
-      </w:r>
-      <w:r>
-        <w:t xml:space="preserve"> </w:t>
-      </w:r>
-      <w:r>
-        <w:rPr>
-          <w:lang w:val="en-GB"/>
-        </w:rPr>
-        <w:t xml:space="preserve">monitor and predict the occurrence of Harmful Algal </w:t>
-      </w:r>
-      <w:r>
-        <w:rPr>
-          <w:lang w:val="en-GB"/>
-        </w:rPr>
-        <w:t>Blooms (</w:t>
-      </w:r>
-      <w:r>
-        <w:rPr>
-          <w:lang w:val="en-GB"/>
-        </w:rPr>
-        <w:t>HABs) and Cyanobacteria</w:t>
-      </w:r>
-      <w:r>
-        <w:rPr>
-          <w:lang w:val="en-GB"/>
-        </w:rPr>
-        <w:t xml:space="preserve"> in Lake Victoria. </w:t>
-      </w:r>
-      <w:r>
-        <w:t>This is achievable through the following specific objectives:</w:t>
-      </w:r>
-      <w:r>
-        <w:rPr>
-          <w:rFonts w:eastAsia="Times New Roman" w:cs="Times New Roman"/>
-          <w:lang w:val="en-GB"/>
-        </w:rPr>
-        <w:br/>
-      </w:r>
     </w:p>
     <w:sdt>
       <w:sdtPr>
@@ -2976,6 +3048,26 @@
     </w:sdt>
     <w:bookmarkEnd w:id="10" w:displacedByCustomXml="prev"/>
     <w:p>
+      <w:r>
+        <w:t xml:space="preserve">The main aim of this research is to </w:t>
+      </w:r>
+      <w:r>
+        <w:rPr>
+          <w:lang w:val="en-GB"/>
+        </w:rPr>
+        <w:t>monitor and predict the occurrence of Harmful Algal Blooms (HABs) and Cyanobacteria</w:t>
+      </w:r>
+      <w:r>
+        <w:rPr>
+          <w:lang w:val="en-GB"/>
+        </w:rPr>
+        <w:t xml:space="preserve"> in Lake Victoria. </w:t>
+      </w:r>
+      <w:r>
+        <w:t>This is achievable through the following specific objectives:</w:t>
+      </w:r>
+    </w:p>
+    <w:p>
       <w:pPr>
         <w:pStyle w:val="ListParagraph"/>
         <w:numPr>
@@ -2997,7 +3089,65 @@
           <w:color w:val="000000"/>
           <w:lang w:val="en-GB"/>
         </w:rPr>
-        <w:t>To monitor Harmful Algal Blooms and Cyanotoxins from Satellite RS Images data in L. Victoria.</w:t>
+        <w:t xml:space="preserve">To monitor </w:t>
+      </w:r>
+      <w:r>
+        <w:rPr>
+          <w:rFonts w:eastAsia="Times New Roman" w:cs="Times New Roman"/>
+          <w:color w:val="000000"/>
+          <w:lang w:val="en-GB"/>
+        </w:rPr>
+        <w:t xml:space="preserve">chlorophyl-a concentration, </w:t>
+      </w:r>
+      <w:r>
+        <w:rPr>
+          <w:rFonts w:eastAsia="Times New Roman" w:cs="Times New Roman"/>
+          <w:color w:val="000000"/>
+          <w:lang w:val="en-GB"/>
+        </w:rPr>
+        <w:t xml:space="preserve">Cyanotoxins </w:t>
+      </w:r>
+      <w:r>
+        <w:rPr>
+          <w:rFonts w:eastAsia="Times New Roman" w:cs="Times New Roman"/>
+          <w:color w:val="000000"/>
+          <w:lang w:val="en-GB"/>
+        </w:rPr>
+        <w:t xml:space="preserve">and Lake Surface temperature </w:t>
+      </w:r>
+      <w:r>
+        <w:rPr>
+          <w:rFonts w:eastAsia="Times New Roman" w:cs="Times New Roman"/>
+          <w:color w:val="000000"/>
+          <w:lang w:val="en-GB"/>
+        </w:rPr>
+        <w:t>from Satellite RS Images data</w:t>
+      </w:r>
+      <w:r>
+        <w:rPr>
+          <w:rFonts w:eastAsia="Times New Roman" w:cs="Times New Roman"/>
+          <w:color w:val="000000"/>
+          <w:lang w:val="en-GB"/>
+        </w:rPr>
+        <w:t xml:space="preserve"> as the main HAB </w:t>
+      </w:r>
+      <w:proofErr w:type="spellStart"/>
+      <w:r>
+        <w:rPr>
+          <w:rFonts w:eastAsia="Times New Roman" w:cs="Times New Roman"/>
+          <w:color w:val="000000"/>
+          <w:lang w:val="en-GB"/>
+        </w:rPr>
+        <w:t>nidicators</w:t>
+      </w:r>
+      <w:proofErr w:type="spellEnd"/>
+      <w:r>
+        <w:rPr>
+          <w:rFonts w:eastAsia="Times New Roman" w:cs="Times New Roman"/>
+          <w:color w:val="000000"/>
+          <w:lang w:val="en-GB"/>
+        </w:rPr>
+        <w:t xml:space="preserve"> in L. Victoria.</w:t>
       </w:r>
     </w:p>
     <w:p>
@@ -7823,24 +7973,7 @@
         </w:rPr>
       </w:pPr>
     </w:p>
-    <w:p>
-      <w:pPr>
-        <w:pStyle w:val="Heading3"/>
-        <w:numPr>
-          <w:ilvl w:val="0"/>
-          <w:numId w:val="0"/>
-        </w:numPr>
-        <w:shd w:val="clear" w:color="auto" w:fill="FFFFFF"/>
-        <w:spacing w:before="0" w:line="290" w:lineRule="atLeast"/>
-        <w:rPr>
-          <w:rFonts w:cs="Arial"/>
-          <w:color w:val="000000" w:themeColor="text1"/>
-          <w:sz w:val="22"/>
-          <w:szCs w:val="22"/>
-          <w:u w:val="single"/>
-        </w:rPr>
-      </w:pPr>
-    </w:p>
+    <w:p/>
     <w:p>
       <w:pPr>
         <w:pStyle w:val="Heading3"/>
@@ -8733,53 +8866,155 @@
       <w:pPr>
         <w:shd w:val="clear" w:color="auto" w:fill="FFFFFF"/>
         <w:spacing w:after="240" w:line="240" w:lineRule="auto"/>
-        <w:rPr>
-          <w:rFonts w:eastAsia="Times New Roman" w:cs="Times New Roman"/>
-          <w:lang w:val="en-GB"/>
-        </w:rPr>
-      </w:pPr>
-      <w:r>
+      </w:pPr>
+      <w:r>
+        <w:t xml:space="preserve">Parameters Relevant for HAB Detection </w:t>
+      </w:r>
+    </w:p>
+    <w:p>
+      <w:pPr>
+        <w:shd w:val="clear" w:color="auto" w:fill="FFFFFF"/>
+        <w:spacing w:after="240" w:line="240" w:lineRule="auto"/>
+      </w:pPr>
+      <w:r>
+        <w:t>At least t</w:t>
+      </w:r>
+      <w:r>
+        <w:t xml:space="preserve">he following </w:t>
+      </w:r>
+      <w:r>
+        <w:t xml:space="preserve">Remotely observed </w:t>
+      </w:r>
+      <w:r>
+        <w:t xml:space="preserve">parameters, are commonly used to detect </w:t>
+      </w:r>
+      <w:r>
+        <w:t xml:space="preserve">and ascertain </w:t>
+      </w:r>
+      <w:r>
+        <w:t xml:space="preserve">the presence of an algal bloom </w:t>
+      </w:r>
+      <w:r>
+        <w:t>in a given water body</w:t>
+      </w:r>
+    </w:p>
+    <w:p>
+      <w:pPr>
+        <w:pStyle w:val="ListParagraph"/>
+        <w:numPr>
+          <w:ilvl w:val="0"/>
+          <w:numId w:val="24"/>
+        </w:numPr>
+        <w:shd w:val="clear" w:color="auto" w:fill="FFFFFF"/>
+        <w:spacing w:after="0" w:line="240" w:lineRule="auto"/>
         <w:rPr>
           <w:rFonts w:eastAsia="Times New Roman" w:cs="Times New Roman"/>
           <w:color w:val="000000"/>
           <w:lang w:val="en-GB"/>
         </w:rPr>
-        <w:t>1. Ecological water quality parameters including:</w:t>
-      </w:r>
-    </w:p>
-    <w:p>
-      <w:pPr>
+      </w:pPr>
+      <w:r>
+        <w:rPr>
+          <w:rFonts w:eastAsia="Times New Roman" w:cs="Times New Roman"/>
+          <w:color w:val="000000"/>
+          <w:lang w:val="en-GB"/>
+        </w:rPr>
+        <w:t xml:space="preserve">Chlorophyll-a </w:t>
+      </w:r>
+      <w:r>
+        <w:rPr>
+          <w:rFonts w:eastAsia="Times New Roman" w:cs="Times New Roman"/>
+          <w:color w:val="000000"/>
+          <w:lang w:val="en-GB"/>
+        </w:rPr>
+        <w:t xml:space="preserve">water/sea </w:t>
+      </w:r>
+      <w:r>
+        <w:rPr>
+          <w:rFonts w:eastAsia="Times New Roman" w:cs="Times New Roman"/>
+          <w:color w:val="000000"/>
+          <w:lang w:val="en-GB"/>
+        </w:rPr>
+        <w:t>surface concentration</w:t>
+      </w:r>
+      <w:r>
+        <w:rPr>
+          <w:rFonts w:eastAsia="Times New Roman" w:cs="Times New Roman"/>
+          <w:color w:val="000000"/>
+          <w:lang w:val="en-GB"/>
+        </w:rPr>
+        <w:t xml:space="preserve"> (</w:t>
+      </w:r>
+      <w:proofErr w:type="spellStart"/>
+      <w:r>
+        <w:rPr>
+          <w:rFonts w:eastAsia="Times New Roman" w:cs="Times New Roman"/>
+          <w:color w:val="000000"/>
+          <w:lang w:val="en-GB"/>
+        </w:rPr>
+        <w:t>Chl</w:t>
+      </w:r>
+      <w:proofErr w:type="spellEnd"/>
+      <w:r>
+        <w:rPr>
+          <w:rFonts w:eastAsia="Times New Roman" w:cs="Times New Roman"/>
+          <w:color w:val="000000"/>
+          <w:lang w:val="en-GB"/>
+        </w:rPr>
+        <w:t>-a)</w:t>
+      </w:r>
+    </w:p>
+    <w:p>
+      <w:pPr>
+        <w:pStyle w:val="ListParagraph"/>
+        <w:numPr>
+          <w:ilvl w:val="0"/>
+          <w:numId w:val="24"/>
+        </w:numPr>
         <w:shd w:val="clear" w:color="auto" w:fill="FFFFFF"/>
         <w:spacing w:after="0" w:line="240" w:lineRule="auto"/>
-        <w:ind w:left="720" w:hanging="360"/>
-        <w:rPr>
-          <w:rFonts w:eastAsia="Times New Roman" w:cs="Times New Roman"/>
-          <w:lang w:val="en-GB"/>
-        </w:rPr>
-      </w:pPr>
-      <w:r>
         <w:rPr>
           <w:rFonts w:eastAsia="Times New Roman" w:cs="Times New Roman"/>
           <w:color w:val="000000"/>
           <w:lang w:val="en-GB"/>
         </w:rPr>
-        <w:t xml:space="preserve">● </w:t>
-      </w:r>
+      </w:pPr>
+      <w:r>
+        <w:t>Chlorophyll-a Concentration Anomalies</w:t>
+      </w:r>
+    </w:p>
+    <w:p>
+      <w:pPr>
+        <w:pStyle w:val="ListParagraph"/>
+        <w:numPr>
+          <w:ilvl w:val="0"/>
+          <w:numId w:val="24"/>
+        </w:numPr>
+        <w:shd w:val="clear" w:color="auto" w:fill="FFFFFF"/>
+        <w:spacing w:after="0" w:line="240" w:lineRule="auto"/>
+        <w:rPr>
+          <w:rFonts w:eastAsia="Times New Roman" w:cs="Times New Roman"/>
+          <w:lang w:val="en-GB"/>
+        </w:rPr>
+      </w:pPr>
       <w:r>
         <w:rPr>
           <w:rFonts w:eastAsia="Times New Roman" w:cs="Times New Roman"/>
           <w:color w:val="000000"/>
           <w:lang w:val="en-GB"/>
         </w:rPr>
-        <w:tab/>
-        <w:t>Chlorophyll-a surface concentration</w:t>
-      </w:r>
-    </w:p>
-    <w:p>
-      <w:pPr>
-        <w:shd w:val="clear" w:color="auto" w:fill="FFFFFF"/>
-        <w:spacing w:after="0" w:line="240" w:lineRule="auto"/>
-        <w:ind w:left="720" w:hanging="360"/>
+        <w:t>Suspended Particulate Matter (SPM)</w:t>
+      </w:r>
+    </w:p>
+    <w:p>
+      <w:pPr>
+        <w:pStyle w:val="ListParagraph"/>
+        <w:numPr>
+          <w:ilvl w:val="0"/>
+          <w:numId w:val="24"/>
+        </w:numPr>
+        <w:shd w:val="clear" w:color="auto" w:fill="FFFFFF"/>
+        <w:spacing w:after="240" w:line="240" w:lineRule="auto"/>
         <w:rPr>
           <w:rFonts w:eastAsia="Times New Roman" w:cs="Times New Roman"/>
           <w:lang w:val="en-GB"/>
@@ -8791,44 +9026,43 @@
           <w:color w:val="000000"/>
           <w:lang w:val="en-GB"/>
         </w:rPr>
-        <w:t xml:space="preserve">● </w:t>
-      </w:r>
-      <w:r>
-        <w:rPr>
-          <w:rFonts w:eastAsia="Times New Roman" w:cs="Times New Roman"/>
-          <w:color w:val="000000"/>
-          <w:lang w:val="en-GB"/>
-        </w:rPr>
-        <w:tab/>
-        <w:t>Suspended Particulate Matter (SPM)</w:t>
-      </w:r>
-    </w:p>
-    <w:p>
-      <w:pPr>
+        <w:t>Lake Surface Temperature (LST)</w:t>
+      </w:r>
+    </w:p>
+    <w:p>
+      <w:pPr>
+        <w:pStyle w:val="ListParagraph"/>
+        <w:numPr>
+          <w:ilvl w:val="0"/>
+          <w:numId w:val="24"/>
+        </w:numPr>
         <w:shd w:val="clear" w:color="auto" w:fill="FFFFFF"/>
         <w:spacing w:after="240" w:line="240" w:lineRule="auto"/>
-        <w:ind w:left="720" w:hanging="360"/>
-        <w:rPr>
-          <w:rFonts w:eastAsia="Times New Roman" w:cs="Times New Roman"/>
-          <w:lang w:val="en-GB"/>
-        </w:rPr>
-      </w:pPr>
-      <w:r>
-        <w:rPr>
-          <w:rFonts w:eastAsia="Times New Roman" w:cs="Times New Roman"/>
-          <w:color w:val="000000"/>
-          <w:lang w:val="en-GB"/>
-        </w:rPr>
-        <w:t xml:space="preserve">● </w:t>
-      </w:r>
-      <w:r>
-        <w:rPr>
-          <w:rFonts w:eastAsia="Times New Roman" w:cs="Times New Roman"/>
-          <w:color w:val="000000"/>
-          <w:lang w:val="en-GB"/>
-        </w:rPr>
-        <w:tab/>
-        <w:t>Lake Surface Temperature (LST)</w:t>
+        <w:rPr>
+          <w:rFonts w:eastAsia="Times New Roman" w:cs="Times New Roman"/>
+          <w:lang w:val="en-GB"/>
+        </w:rPr>
+      </w:pPr>
+      <w:r>
+        <w:t>Taxon-Specific Bio-optical Properties</w:t>
+      </w:r>
+    </w:p>
+    <w:p>
+      <w:pPr>
+        <w:pStyle w:val="ListParagraph"/>
+        <w:numPr>
+          <w:ilvl w:val="0"/>
+          <w:numId w:val="24"/>
+        </w:numPr>
+        <w:shd w:val="clear" w:color="auto" w:fill="FFFFFF"/>
+        <w:spacing w:after="240" w:line="240" w:lineRule="auto"/>
+        <w:rPr>
+          <w:rFonts w:eastAsia="Times New Roman" w:cs="Times New Roman"/>
+          <w:lang w:val="en-GB"/>
+        </w:rPr>
+      </w:pPr>
+      <w:r>
+        <w:t>and other environmental proxies</w:t>
       </w:r>
     </w:p>
     <w:p>
@@ -8960,6 +9194,100 @@
         <w:rPr>
           <w:rFonts w:eastAsia="Times New Roman" w:cs="Times New Roman"/>
           <w:color w:val="000000"/>
+          <w:lang w:val="en-GB"/>
+        </w:rPr>
+      </w:pPr>
+    </w:p>
+    <w:p>
+      <w:pPr>
+        <w:shd w:val="clear" w:color="auto" w:fill="FFFFFF"/>
+        <w:spacing w:after="0" w:line="240" w:lineRule="auto"/>
+        <w:rPr>
+          <w:rFonts w:eastAsia="Times New Roman" w:cs="Times New Roman"/>
+          <w:b/>
+          <w:bCs/>
+          <w:color w:val="000000"/>
+          <w:lang w:val="en-GB"/>
+        </w:rPr>
+      </w:pPr>
+      <w:r>
+        <w:rPr>
+          <w:rFonts w:eastAsia="Times New Roman" w:cs="Times New Roman"/>
+          <w:b/>
+          <w:bCs/>
+          <w:color w:val="000000"/>
+          <w:lang w:val="en-GB"/>
+        </w:rPr>
+        <w:t>Predictive Analysis</w:t>
+      </w:r>
+    </w:p>
+    <w:p>
+      <w:pPr>
+        <w:shd w:val="clear" w:color="auto" w:fill="FFFFFF"/>
+        <w:spacing w:after="0" w:line="240" w:lineRule="auto"/>
+        <w:rPr>
+          <w:rFonts w:eastAsia="Times New Roman" w:cs="Times New Roman"/>
+          <w:color w:val="000000"/>
+          <w:lang w:val="en-GB"/>
+        </w:rPr>
+      </w:pPr>
+    </w:p>
+    <w:p>
+      <w:r>
+        <w:t>These data and or parameters are the main causes of HABs. Data about them can help create a predictive decision on any looming bloom.</w:t>
+      </w:r>
+    </w:p>
+    <w:p>
+      <w:r>
+        <w:t xml:space="preserve">• Nutrient loading “eutrophication” </w:t>
+      </w:r>
+    </w:p>
+    <w:p>
+      <w:r>
+        <w:t xml:space="preserve">• Pollution </w:t>
+      </w:r>
+    </w:p>
+    <w:p>
+      <w:r>
+        <w:t>• Warm water</w:t>
+      </w:r>
+    </w:p>
+    <w:p>
+      <w:r>
+        <w:t xml:space="preserve"> • Food web changes </w:t>
+      </w:r>
+    </w:p>
+    <w:p>
+      <w:r>
+        <w:t xml:space="preserve">• Introduced species </w:t>
+      </w:r>
+    </w:p>
+    <w:p>
+      <w:pPr>
+        <w:rPr>
+          <w:lang w:val="en-GB" w:bidi="he-IL"/>
+        </w:rPr>
+      </w:pPr>
+      <w:r>
+        <w:t>• Changes in water flow – e.g., after major events like hurricanes, drought, or floods • Other, yet unknown, factor</w:t>
+      </w:r>
+    </w:p>
+    <w:p>
+      <w:pPr>
+        <w:shd w:val="clear" w:color="auto" w:fill="FFFFFF"/>
+        <w:spacing w:after="0" w:line="240" w:lineRule="auto"/>
+        <w:rPr>
+          <w:rFonts w:eastAsia="Times New Roman" w:cs="Times New Roman"/>
+          <w:lang w:val="en-GB"/>
+        </w:rPr>
+      </w:pPr>
+    </w:p>
+    <w:p>
+      <w:pPr>
+        <w:shd w:val="clear" w:color="auto" w:fill="FFFFFF"/>
+        <w:spacing w:after="0" w:line="240" w:lineRule="auto"/>
+        <w:rPr>
+          <w:rFonts w:eastAsia="Times New Roman" w:cs="Times New Roman"/>
           <w:lang w:val="en-GB"/>
         </w:rPr>
       </w:pPr>
@@ -9009,6 +9337,7 @@
           <w:u w:val="single"/>
           <w:lang w:val="en-GB"/>
         </w:rPr>
+        <w:lastRenderedPageBreak/>
         <w:t>7.Expected Results</w:t>
       </w:r>
     </w:p>
@@ -9225,6 +9554,24 @@
       <w:pPr>
         <w:rPr>
           <w:rFonts w:eastAsia="Times New Roman" w:cs="Times New Roman"/>
+          <w:color w:val="000000"/>
+          <w:lang w:val="en-GB"/>
+        </w:rPr>
+      </w:pPr>
+    </w:p>
+    <w:p>
+      <w:pPr>
+        <w:rPr>
+          <w:rFonts w:eastAsia="Times New Roman" w:cs="Times New Roman"/>
+          <w:color w:val="000000"/>
+          <w:lang w:val="en-GB"/>
+        </w:rPr>
+      </w:pPr>
+    </w:p>
+    <w:p>
+      <w:pPr>
+        <w:rPr>
+          <w:rFonts w:eastAsia="Times New Roman" w:cs="Times New Roman"/>
           <w:b/>
           <w:bCs/>
           <w:color w:val="000000"/>
@@ -9283,22 +9630,22 @@
           <w:color w:val="000000"/>
           <w:lang w:val="en-GB"/>
         </w:rPr>
+        <w:t>Appended below is a typical sample Gannt Chart illustrating a rough overview of the project timeline. However, it is right to disclaim that this Gannt chart is highly subject to review and editing but should not however stetch beyond the end of this year 2021.</w:t>
+      </w:r>
+    </w:p>
+    <w:p>
+      <w:pPr>
+        <w:rPr>
+          <w:rFonts w:eastAsia="Times New Roman" w:cs="Times New Roman"/>
+          <w:color w:val="000000"/>
+          <w:lang w:val="en-GB"/>
+        </w:rPr>
+      </w:pPr>
+      <w:r>
+        <w:rPr>
+          <w:noProof/>
+        </w:rPr>
         <w:lastRenderedPageBreak/>
-        <w:t>Appended below is a typical sample Gannt Chart illustrating a rough overview of the project timeline. However, it is right to disclaim that this Gannt chart is highly subject to review and editing but should not however stetch beyond the end of this year 2021.</w:t>
-      </w:r>
-    </w:p>
-    <w:p>
-      <w:pPr>
-        <w:rPr>
-          <w:rFonts w:eastAsia="Times New Roman" w:cs="Times New Roman"/>
-          <w:color w:val="000000"/>
-          <w:lang w:val="en-GB"/>
-        </w:rPr>
-      </w:pPr>
-      <w:r>
-        <w:rPr>
-          <w:noProof/>
-        </w:rPr>
         <w:drawing>
           <wp:inline distT="0" distB="0" distL="0" distR="0" wp14:anchorId="4C8C84EB" wp14:editId="45D4018A">
             <wp:extent cx="5943600" cy="3333750"/>
@@ -10936,6 +11283,95 @@
     </w:lvl>
   </w:abstractNum>
   <w:abstractNum w:abstractNumId="8" w15:restartNumberingAfterBreak="0">
+    <w:nsid w:val="26FA086A"/>
+    <w:multiLevelType w:val="hybridMultilevel"/>
+    <w:tmpl w:val="FE80098E"/>
+    <w:lvl w:ilvl="0" w:tplc="0409000F">
+      <w:start w:val="1"/>
+      <w:numFmt w:val="decimal"/>
+      <w:lvlText w:val="%1."/>
+      <w:lvlJc w:val="left"/>
+      <w:pPr>
+        <w:ind w:left="720" w:hanging="360"/>
+      </w:pPr>
+      <w:rPr>
+        <w:rFonts w:hint="default"/>
+      </w:rPr>
+    </w:lvl>
+    <w:lvl w:ilvl="1" w:tplc="04090019" w:tentative="1">
+      <w:start w:val="1"/>
+      <w:numFmt w:val="lowerLetter"/>
+      <w:lvlText w:val="%2."/>
+      <w:lvlJc w:val="left"/>
+      <w:pPr>
+        <w:ind w:left="1440" w:hanging="360"/>
+      </w:pPr>
+    </w:lvl>
+    <w:lvl w:ilvl="2" w:tplc="0409001B" w:tentative="1">
+      <w:start w:val="1"/>
+      <w:numFmt w:val="lowerRoman"/>
+      <w:lvlText w:val="%3."/>
+      <w:lvlJc w:val="right"/>
+      <w:pPr>
+        <w:ind w:left="2160" w:hanging="180"/>
+      </w:pPr>
+    </w:lvl>
+    <w:lvl w:ilvl="3" w:tplc="0409000F" w:tentative="1">
+      <w:start w:val="1"/>
+      <w:numFmt w:val="decimal"/>
+      <w:lvlText w:val="%4."/>
+      <w:lvlJc w:val="left"/>
+      <w:pPr>
+        <w:ind w:left="2880" w:hanging="360"/>
+      </w:pPr>
+    </w:lvl>
+    <w:lvl w:ilvl="4" w:tplc="04090019" w:tentative="1">
+      <w:start w:val="1"/>
+      <w:numFmt w:val="lowerLetter"/>
+      <w:lvlText w:val="%5."/>
+      <w:lvlJc w:val="left"/>
+      <w:pPr>
+        <w:ind w:left="3600" w:hanging="360"/>
+      </w:pPr>
+    </w:lvl>
+    <w:lvl w:ilvl="5" w:tplc="0409001B" w:tentative="1">
+      <w:start w:val="1"/>
+      <w:numFmt w:val="lowerRoman"/>
+      <w:lvlText w:val="%6."/>
+      <w:lvlJc w:val="right"/>
+      <w:pPr>
+        <w:ind w:left="4320" w:hanging="180"/>
+      </w:pPr>
+    </w:lvl>
+    <w:lvl w:ilvl="6" w:tplc="0409000F" w:tentative="1">
+      <w:start w:val="1"/>
+      <w:numFmt w:val="decimal"/>
+      <w:lvlText w:val="%7."/>
+      <w:lvlJc w:val="left"/>
+      <w:pPr>
+        <w:ind w:left="5040" w:hanging="360"/>
+      </w:pPr>
+    </w:lvl>
+    <w:lvl w:ilvl="7" w:tplc="04090019" w:tentative="1">
+      <w:start w:val="1"/>
+      <w:numFmt w:val="lowerLetter"/>
+      <w:lvlText w:val="%8."/>
+      <w:lvlJc w:val="left"/>
+      <w:pPr>
+        <w:ind w:left="5760" w:hanging="360"/>
+      </w:pPr>
+    </w:lvl>
+    <w:lvl w:ilvl="8" w:tplc="0409001B" w:tentative="1">
+      <w:start w:val="1"/>
+      <w:numFmt w:val="lowerRoman"/>
+      <w:lvlText w:val="%9."/>
+      <w:lvlJc w:val="right"/>
+      <w:pPr>
+        <w:ind w:left="6480" w:hanging="180"/>
+      </w:pPr>
+    </w:lvl>
+  </w:abstractNum>
+  <w:abstractNum w:abstractNumId="9" w15:restartNumberingAfterBreak="0">
     <w:nsid w:val="27B46D13"/>
     <w:multiLevelType w:val="hybridMultilevel"/>
     <w:tmpl w:val="8BA22A26"/>
@@ -11021,7 +11457,7 @@
       </w:pPr>
     </w:lvl>
   </w:abstractNum>
-  <w:abstractNum w:abstractNumId="9" w15:restartNumberingAfterBreak="0">
+  <w:abstractNum w:abstractNumId="10" w15:restartNumberingAfterBreak="0">
     <w:nsid w:val="28BE492E"/>
     <w:multiLevelType w:val="multilevel"/>
     <w:tmpl w:val="3B6E7D06"/>
@@ -11116,7 +11552,7 @@
       </w:pPr>
     </w:lvl>
   </w:abstractNum>
-  <w:abstractNum w:abstractNumId="10" w15:restartNumberingAfterBreak="0">
+  <w:abstractNum w:abstractNumId="11" w15:restartNumberingAfterBreak="0">
     <w:nsid w:val="37172758"/>
     <w:multiLevelType w:val="hybridMultilevel"/>
     <w:tmpl w:val="34865CC2"/>
@@ -11256,7 +11692,7 @@
       </w:rPr>
     </w:lvl>
   </w:abstractNum>
-  <w:abstractNum w:abstractNumId="11" w15:restartNumberingAfterBreak="0">
+  <w:abstractNum w:abstractNumId="12" w15:restartNumberingAfterBreak="0">
     <w:nsid w:val="437E6D89"/>
     <w:multiLevelType w:val="multilevel"/>
     <w:tmpl w:val="02908CF8"/>
@@ -11369,7 +11805,7 @@
       </w:pPr>
     </w:lvl>
   </w:abstractNum>
-  <w:abstractNum w:abstractNumId="12" w15:restartNumberingAfterBreak="0">
+  <w:abstractNum w:abstractNumId="13" w15:restartNumberingAfterBreak="0">
     <w:nsid w:val="44DE3A15"/>
     <w:multiLevelType w:val="hybridMultilevel"/>
     <w:tmpl w:val="286E7210"/>
@@ -11458,7 +11894,7 @@
       </w:pPr>
     </w:lvl>
   </w:abstractNum>
-  <w:abstractNum w:abstractNumId="13" w15:restartNumberingAfterBreak="0">
+  <w:abstractNum w:abstractNumId="14" w15:restartNumberingAfterBreak="0">
     <w:nsid w:val="490D4BD3"/>
     <w:multiLevelType w:val="hybridMultilevel"/>
     <w:tmpl w:val="1F9049DC"/>
@@ -11544,7 +11980,7 @@
       </w:pPr>
     </w:lvl>
   </w:abstractNum>
-  <w:abstractNum w:abstractNumId="14" w15:restartNumberingAfterBreak="0">
+  <w:abstractNum w:abstractNumId="15" w15:restartNumberingAfterBreak="0">
     <w:nsid w:val="54546C6F"/>
     <w:multiLevelType w:val="multilevel"/>
     <w:tmpl w:val="510EE734"/>
@@ -11630,7 +12066,7 @@
       </w:pPr>
     </w:lvl>
   </w:abstractNum>
-  <w:abstractNum w:abstractNumId="15" w15:restartNumberingAfterBreak="0">
+  <w:abstractNum w:abstractNumId="16" w15:restartNumberingAfterBreak="0">
     <w:nsid w:val="5609665A"/>
     <w:multiLevelType w:val="hybridMultilevel"/>
     <w:tmpl w:val="C1D0BD74"/>
@@ -11716,7 +12152,7 @@
       </w:pPr>
     </w:lvl>
   </w:abstractNum>
-  <w:abstractNum w:abstractNumId="16" w15:restartNumberingAfterBreak="0">
+  <w:abstractNum w:abstractNumId="17" w15:restartNumberingAfterBreak="0">
     <w:nsid w:val="662F64DA"/>
     <w:multiLevelType w:val="hybridMultilevel"/>
     <w:tmpl w:val="ECA634DE"/>
@@ -11805,7 +12241,7 @@
       </w:pPr>
     </w:lvl>
   </w:abstractNum>
-  <w:abstractNum w:abstractNumId="17" w15:restartNumberingAfterBreak="0">
+  <w:abstractNum w:abstractNumId="18" w15:restartNumberingAfterBreak="0">
     <w:nsid w:val="680434EB"/>
     <w:multiLevelType w:val="hybridMultilevel"/>
     <w:tmpl w:val="6ACC82C6"/>
@@ -11894,7 +12330,120 @@
       </w:pPr>
     </w:lvl>
   </w:abstractNum>
-  <w:abstractNum w:abstractNumId="18" w15:restartNumberingAfterBreak="0">
+  <w:abstractNum w:abstractNumId="19" w15:restartNumberingAfterBreak="0">
+    <w:nsid w:val="6B4C0320"/>
+    <w:multiLevelType w:val="hybridMultilevel"/>
+    <w:tmpl w:val="1E1A4952"/>
+    <w:lvl w:ilvl="0" w:tplc="04090001">
+      <w:start w:val="1"/>
+      <w:numFmt w:val="bullet"/>
+      <w:lvlText w:val=""/>
+      <w:lvlJc w:val="left"/>
+      <w:pPr>
+        <w:ind w:left="720" w:hanging="360"/>
+      </w:pPr>
+      <w:rPr>
+        <w:rFonts w:ascii="Symbol" w:hAnsi="Symbol" w:hint="default"/>
+      </w:rPr>
+    </w:lvl>
+    <w:lvl w:ilvl="1" w:tplc="04090003" w:tentative="1">
+      <w:start w:val="1"/>
+      <w:numFmt w:val="bullet"/>
+      <w:lvlText w:val="o"/>
+      <w:lvlJc w:val="left"/>
+      <w:pPr>
+        <w:ind w:left="1440" w:hanging="360"/>
+      </w:pPr>
+      <w:rPr>
+        <w:rFonts w:ascii="Courier New" w:hAnsi="Courier New" w:cs="Courier New" w:hint="default"/>
+      </w:rPr>
+    </w:lvl>
+    <w:lvl w:ilvl="2" w:tplc="04090005" w:tentative="1">
+      <w:start w:val="1"/>
+      <w:numFmt w:val="bullet"/>
+      <w:lvlText w:val=""/>
+      <w:lvlJc w:val="left"/>
+      <w:pPr>
+        <w:ind w:left="2160" w:hanging="360"/>
+      </w:pPr>
+      <w:rPr>
+        <w:rFonts w:ascii="Wingdings" w:hAnsi="Wingdings" w:hint="default"/>
+      </w:rPr>
+    </w:lvl>
+    <w:lvl w:ilvl="3" w:tplc="04090001" w:tentative="1">
+      <w:start w:val="1"/>
+      <w:numFmt w:val="bullet"/>
+      <w:lvlText w:val=""/>
+      <w:lvlJc w:val="left"/>
+      <w:pPr>
+        <w:ind w:left="2880" w:hanging="360"/>
+      </w:pPr>
+      <w:rPr>
+        <w:rFonts w:ascii="Symbol" w:hAnsi="Symbol" w:hint="default"/>
+      </w:rPr>
+    </w:lvl>
+    <w:lvl w:ilvl="4" w:tplc="04090003" w:tentative="1">
+      <w:start w:val="1"/>
+      <w:numFmt w:val="bullet"/>
+      <w:lvlText w:val="o"/>
+      <w:lvlJc w:val="left"/>
+      <w:pPr>
+        <w:ind w:left="3600" w:hanging="360"/>
+      </w:pPr>
+      <w:rPr>
+        <w:rFonts w:ascii="Courier New" w:hAnsi="Courier New" w:cs="Courier New" w:hint="default"/>
+      </w:rPr>
+    </w:lvl>
+    <w:lvl w:ilvl="5" w:tplc="04090005" w:tentative="1">
+      <w:start w:val="1"/>
+      <w:numFmt w:val="bullet"/>
+      <w:lvlText w:val=""/>
+      <w:lvlJc w:val="left"/>
+      <w:pPr>
+        <w:ind w:left="4320" w:hanging="360"/>
+      </w:pPr>
+      <w:rPr>
+        <w:rFonts w:ascii="Wingdings" w:hAnsi="Wingdings" w:hint="default"/>
+      </w:rPr>
+    </w:lvl>
+    <w:lvl w:ilvl="6" w:tplc="04090001" w:tentative="1">
+      <w:start w:val="1"/>
+      <w:numFmt w:val="bullet"/>
+      <w:lvlText w:val=""/>
+      <w:lvlJc w:val="left"/>
+      <w:pPr>
+        <w:ind w:left="5040" w:hanging="360"/>
+      </w:pPr>
+      <w:rPr>
+        <w:rFonts w:ascii="Symbol" w:hAnsi="Symbol" w:hint="default"/>
+      </w:rPr>
+    </w:lvl>
+    <w:lvl w:ilvl="7" w:tplc="04090003" w:tentative="1">
+      <w:start w:val="1"/>
+      <w:numFmt w:val="bullet"/>
+      <w:lvlText w:val="o"/>
+      <w:lvlJc w:val="left"/>
+      <w:pPr>
+        <w:ind w:left="5760" w:hanging="360"/>
+      </w:pPr>
+      <w:rPr>
+        <w:rFonts w:ascii="Courier New" w:hAnsi="Courier New" w:cs="Courier New" w:hint="default"/>
+      </w:rPr>
+    </w:lvl>
+    <w:lvl w:ilvl="8" w:tplc="04090005" w:tentative="1">
+      <w:start w:val="1"/>
+      <w:numFmt w:val="bullet"/>
+      <w:lvlText w:val=""/>
+      <w:lvlJc w:val="left"/>
+      <w:pPr>
+        <w:ind w:left="6480" w:hanging="360"/>
+      </w:pPr>
+      <w:rPr>
+        <w:rFonts w:ascii="Wingdings" w:hAnsi="Wingdings" w:hint="default"/>
+      </w:rPr>
+    </w:lvl>
+  </w:abstractNum>
+  <w:abstractNum w:abstractNumId="20" w15:restartNumberingAfterBreak="0">
     <w:nsid w:val="79BA2195"/>
     <w:multiLevelType w:val="multilevel"/>
     <w:tmpl w:val="02908CF8"/>
@@ -12005,6 +12554,232 @@
         </w:tabs>
         <w:ind w:left="6480" w:hanging="360"/>
       </w:pPr>
+    </w:lvl>
+  </w:abstractNum>
+  <w:abstractNum w:abstractNumId="21" w15:restartNumberingAfterBreak="0">
+    <w:nsid w:val="7D3E1798"/>
+    <w:multiLevelType w:val="hybridMultilevel"/>
+    <w:tmpl w:val="94807536"/>
+    <w:lvl w:ilvl="0" w:tplc="04090001">
+      <w:start w:val="1"/>
+      <w:numFmt w:val="bullet"/>
+      <w:lvlText w:val=""/>
+      <w:lvlJc w:val="left"/>
+      <w:pPr>
+        <w:ind w:left="1315" w:hanging="360"/>
+      </w:pPr>
+      <w:rPr>
+        <w:rFonts w:ascii="Symbol" w:hAnsi="Symbol" w:hint="default"/>
+      </w:rPr>
+    </w:lvl>
+    <w:lvl w:ilvl="1" w:tplc="04090003" w:tentative="1">
+      <w:start w:val="1"/>
+      <w:numFmt w:val="bullet"/>
+      <w:lvlText w:val="o"/>
+      <w:lvlJc w:val="left"/>
+      <w:pPr>
+        <w:ind w:left="2035" w:hanging="360"/>
+      </w:pPr>
+      <w:rPr>
+        <w:rFonts w:ascii="Courier New" w:hAnsi="Courier New" w:cs="Courier New" w:hint="default"/>
+      </w:rPr>
+    </w:lvl>
+    <w:lvl w:ilvl="2" w:tplc="04090005" w:tentative="1">
+      <w:start w:val="1"/>
+      <w:numFmt w:val="bullet"/>
+      <w:lvlText w:val=""/>
+      <w:lvlJc w:val="left"/>
+      <w:pPr>
+        <w:ind w:left="2755" w:hanging="360"/>
+      </w:pPr>
+      <w:rPr>
+        <w:rFonts w:ascii="Wingdings" w:hAnsi="Wingdings" w:hint="default"/>
+      </w:rPr>
+    </w:lvl>
+    <w:lvl w:ilvl="3" w:tplc="04090001" w:tentative="1">
+      <w:start w:val="1"/>
+      <w:numFmt w:val="bullet"/>
+      <w:lvlText w:val=""/>
+      <w:lvlJc w:val="left"/>
+      <w:pPr>
+        <w:ind w:left="3475" w:hanging="360"/>
+      </w:pPr>
+      <w:rPr>
+        <w:rFonts w:ascii="Symbol" w:hAnsi="Symbol" w:hint="default"/>
+      </w:rPr>
+    </w:lvl>
+    <w:lvl w:ilvl="4" w:tplc="04090003" w:tentative="1">
+      <w:start w:val="1"/>
+      <w:numFmt w:val="bullet"/>
+      <w:lvlText w:val="o"/>
+      <w:lvlJc w:val="left"/>
+      <w:pPr>
+        <w:ind w:left="4195" w:hanging="360"/>
+      </w:pPr>
+      <w:rPr>
+        <w:rFonts w:ascii="Courier New" w:hAnsi="Courier New" w:cs="Courier New" w:hint="default"/>
+      </w:rPr>
+    </w:lvl>
+    <w:lvl w:ilvl="5" w:tplc="04090005" w:tentative="1">
+      <w:start w:val="1"/>
+      <w:numFmt w:val="bullet"/>
+      <w:lvlText w:val=""/>
+      <w:lvlJc w:val="left"/>
+      <w:pPr>
+        <w:ind w:left="4915" w:hanging="360"/>
+      </w:pPr>
+      <w:rPr>
+        <w:rFonts w:ascii="Wingdings" w:hAnsi="Wingdings" w:hint="default"/>
+      </w:rPr>
+    </w:lvl>
+    <w:lvl w:ilvl="6" w:tplc="04090001" w:tentative="1">
+      <w:start w:val="1"/>
+      <w:numFmt w:val="bullet"/>
+      <w:lvlText w:val=""/>
+      <w:lvlJc w:val="left"/>
+      <w:pPr>
+        <w:ind w:left="5635" w:hanging="360"/>
+      </w:pPr>
+      <w:rPr>
+        <w:rFonts w:ascii="Symbol" w:hAnsi="Symbol" w:hint="default"/>
+      </w:rPr>
+    </w:lvl>
+    <w:lvl w:ilvl="7" w:tplc="04090003" w:tentative="1">
+      <w:start w:val="1"/>
+      <w:numFmt w:val="bullet"/>
+      <w:lvlText w:val="o"/>
+      <w:lvlJc w:val="left"/>
+      <w:pPr>
+        <w:ind w:left="6355" w:hanging="360"/>
+      </w:pPr>
+      <w:rPr>
+        <w:rFonts w:ascii="Courier New" w:hAnsi="Courier New" w:cs="Courier New" w:hint="default"/>
+      </w:rPr>
+    </w:lvl>
+    <w:lvl w:ilvl="8" w:tplc="04090005" w:tentative="1">
+      <w:start w:val="1"/>
+      <w:numFmt w:val="bullet"/>
+      <w:lvlText w:val=""/>
+      <w:lvlJc w:val="left"/>
+      <w:pPr>
+        <w:ind w:left="7075" w:hanging="360"/>
+      </w:pPr>
+      <w:rPr>
+        <w:rFonts w:ascii="Wingdings" w:hAnsi="Wingdings" w:hint="default"/>
+      </w:rPr>
+    </w:lvl>
+  </w:abstractNum>
+  <w:abstractNum w:abstractNumId="22" w15:restartNumberingAfterBreak="0">
+    <w:nsid w:val="7FB40398"/>
+    <w:multiLevelType w:val="hybridMultilevel"/>
+    <w:tmpl w:val="F72C0DD2"/>
+    <w:lvl w:ilvl="0" w:tplc="04090001">
+      <w:start w:val="1"/>
+      <w:numFmt w:val="bullet"/>
+      <w:lvlText w:val=""/>
+      <w:lvlJc w:val="left"/>
+      <w:pPr>
+        <w:ind w:left="1080" w:hanging="360"/>
+      </w:pPr>
+      <w:rPr>
+        <w:rFonts w:ascii="Symbol" w:hAnsi="Symbol" w:hint="default"/>
+      </w:rPr>
+    </w:lvl>
+    <w:lvl w:ilvl="1" w:tplc="04090003" w:tentative="1">
+      <w:start w:val="1"/>
+      <w:numFmt w:val="bullet"/>
+      <w:lvlText w:val="o"/>
+      <w:lvlJc w:val="left"/>
+      <w:pPr>
+        <w:ind w:left="1800" w:hanging="360"/>
+      </w:pPr>
+      <w:rPr>
+        <w:rFonts w:ascii="Courier New" w:hAnsi="Courier New" w:cs="Courier New" w:hint="default"/>
+      </w:rPr>
+    </w:lvl>
+    <w:lvl w:ilvl="2" w:tplc="04090005" w:tentative="1">
+      <w:start w:val="1"/>
+      <w:numFmt w:val="bullet"/>
+      <w:lvlText w:val=""/>
+      <w:lvlJc w:val="left"/>
+      <w:pPr>
+        <w:ind w:left="2520" w:hanging="360"/>
+      </w:pPr>
+      <w:rPr>
+        <w:rFonts w:ascii="Wingdings" w:hAnsi="Wingdings" w:hint="default"/>
+      </w:rPr>
+    </w:lvl>
+    <w:lvl w:ilvl="3" w:tplc="04090001" w:tentative="1">
+      <w:start w:val="1"/>
+      <w:numFmt w:val="bullet"/>
+      <w:lvlText w:val=""/>
+      <w:lvlJc w:val="left"/>
+      <w:pPr>
+        <w:ind w:left="3240" w:hanging="360"/>
+      </w:pPr>
+      <w:rPr>
+        <w:rFonts w:ascii="Symbol" w:hAnsi="Symbol" w:hint="default"/>
+      </w:rPr>
+    </w:lvl>
+    <w:lvl w:ilvl="4" w:tplc="04090003" w:tentative="1">
+      <w:start w:val="1"/>
+      <w:numFmt w:val="bullet"/>
+      <w:lvlText w:val="o"/>
+      <w:lvlJc w:val="left"/>
+      <w:pPr>
+        <w:ind w:left="3960" w:hanging="360"/>
+      </w:pPr>
+      <w:rPr>
+        <w:rFonts w:ascii="Courier New" w:hAnsi="Courier New" w:cs="Courier New" w:hint="default"/>
+      </w:rPr>
+    </w:lvl>
+    <w:lvl w:ilvl="5" w:tplc="04090005" w:tentative="1">
+      <w:start w:val="1"/>
+      <w:numFmt w:val="bullet"/>
+      <w:lvlText w:val=""/>
+      <w:lvlJc w:val="left"/>
+      <w:pPr>
+        <w:ind w:left="4680" w:hanging="360"/>
+      </w:pPr>
+      <w:rPr>
+        <w:rFonts w:ascii="Wingdings" w:hAnsi="Wingdings" w:hint="default"/>
+      </w:rPr>
+    </w:lvl>
+    <w:lvl w:ilvl="6" w:tplc="04090001" w:tentative="1">
+      <w:start w:val="1"/>
+      <w:numFmt w:val="bullet"/>
+      <w:lvlText w:val=""/>
+      <w:lvlJc w:val="left"/>
+      <w:pPr>
+        <w:ind w:left="5400" w:hanging="360"/>
+      </w:pPr>
+      <w:rPr>
+        <w:rFonts w:ascii="Symbol" w:hAnsi="Symbol" w:hint="default"/>
+      </w:rPr>
+    </w:lvl>
+    <w:lvl w:ilvl="7" w:tplc="04090003" w:tentative="1">
+      <w:start w:val="1"/>
+      <w:numFmt w:val="bullet"/>
+      <w:lvlText w:val="o"/>
+      <w:lvlJc w:val="left"/>
+      <w:pPr>
+        <w:ind w:left="6120" w:hanging="360"/>
+      </w:pPr>
+      <w:rPr>
+        <w:rFonts w:ascii="Courier New" w:hAnsi="Courier New" w:cs="Courier New" w:hint="default"/>
+      </w:rPr>
+    </w:lvl>
+    <w:lvl w:ilvl="8" w:tplc="04090005" w:tentative="1">
+      <w:start w:val="1"/>
+      <w:numFmt w:val="bullet"/>
+      <w:lvlText w:val=""/>
+      <w:lvlJc w:val="left"/>
+      <w:pPr>
+        <w:ind w:left="6840" w:hanging="360"/>
+      </w:pPr>
+      <w:rPr>
+        <w:rFonts w:ascii="Wingdings" w:hAnsi="Wingdings" w:hint="default"/>
+      </w:rPr>
     </w:lvl>
   </w:abstractNum>
   <w:num w:numId="1">
@@ -12041,19 +12816,19 @@
     </w:lvlOverride>
   </w:num>
   <w:num w:numId="3">
+    <w:abstractNumId w:val="16"/>
+  </w:num>
+  <w:num w:numId="4">
+    <w:abstractNumId w:val="14"/>
+  </w:num>
+  <w:num w:numId="5">
     <w:abstractNumId w:val="15"/>
   </w:num>
-  <w:num w:numId="4">
-    <w:abstractNumId w:val="13"/>
-  </w:num>
-  <w:num w:numId="5">
-    <w:abstractNumId w:val="14"/>
-  </w:num>
   <w:num w:numId="6">
-    <w:abstractNumId w:val="9"/>
+    <w:abstractNumId w:val="10"/>
   </w:num>
   <w:num w:numId="7">
-    <w:abstractNumId w:val="11"/>
+    <w:abstractNumId w:val="12"/>
     <w:lvlOverride w:ilvl="0">
       <w:lvl w:ilvl="0">
         <w:numFmt w:val="upperRoman"/>
@@ -12063,13 +12838,13 @@
     </w:lvlOverride>
   </w:num>
   <w:num w:numId="8">
-    <w:abstractNumId w:val="18"/>
+    <w:abstractNumId w:val="20"/>
   </w:num>
   <w:num w:numId="9">
-    <w:abstractNumId w:val="8"/>
+    <w:abstractNumId w:val="9"/>
   </w:num>
   <w:num w:numId="10">
-    <w:abstractNumId w:val="10"/>
+    <w:abstractNumId w:val="11"/>
   </w:num>
   <w:num w:numId="11">
     <w:abstractNumId w:val="5"/>
@@ -12078,7 +12853,7 @@
     <w:abstractNumId w:val="6"/>
   </w:num>
   <w:num w:numId="13">
-    <w:abstractNumId w:val="16"/>
+    <w:abstractNumId w:val="17"/>
   </w:num>
   <w:num w:numId="14">
     <w:abstractNumId w:val="1"/>
@@ -12087,7 +12862,7 @@
     <w:abstractNumId w:val="2"/>
   </w:num>
   <w:num w:numId="16">
-    <w:abstractNumId w:val="17"/>
+    <w:abstractNumId w:val="18"/>
   </w:num>
   <w:num w:numId="17">
     <w:abstractNumId w:val="4"/>
@@ -12099,7 +12874,19 @@
     <w:abstractNumId w:val="3"/>
   </w:num>
   <w:num w:numId="20">
-    <w:abstractNumId w:val="12"/>
+    <w:abstractNumId w:val="13"/>
+  </w:num>
+  <w:num w:numId="21">
+    <w:abstractNumId w:val="8"/>
+  </w:num>
+  <w:num w:numId="22">
+    <w:abstractNumId w:val="22"/>
+  </w:num>
+  <w:num w:numId="23">
+    <w:abstractNumId w:val="21"/>
+  </w:num>
+  <w:num w:numId="24">
+    <w:abstractNumId w:val="19"/>
   </w:num>
 </w:numbering>
 </file>
@@ -13496,7 +14283,7 @@
     <w:charset w:val="00"/>
     <w:family w:val="roman"/>
     <w:pitch w:val="variable"/>
-    <w:sig w:usb0="E0002EFF" w:usb1="C000785B" w:usb2="00000009" w:usb3="00000000" w:csb0="000001FF" w:csb1="00000000"/>
+    <w:sig w:usb0="E0002AFF" w:usb1="C0007843" w:usb2="00000009" w:usb3="00000000" w:csb0="000001FF" w:csb1="00000000"/>
   </w:font>
   <w:font w:name="Courier New">
     <w:panose1 w:val="02070309020205020404"/>
@@ -13524,21 +14311,21 @@
     <w:charset w:val="00"/>
     <w:family w:val="swiss"/>
     <w:pitch w:val="variable"/>
-    <w:sig w:usb0="E4002EFF" w:usb1="C000247B" w:usb2="00000009" w:usb3="00000000" w:csb0="000001FF" w:csb1="00000000"/>
+    <w:sig w:usb0="E0002AFF" w:usb1="4000ACFF" w:usb2="00000001" w:usb3="00000000" w:csb0="000001FF" w:csb1="00000000"/>
   </w:font>
   <w:font w:name="Arial">
     <w:panose1 w:val="020B0604020202020204"/>
     <w:charset w:val="00"/>
     <w:family w:val="swiss"/>
     <w:pitch w:val="variable"/>
-    <w:sig w:usb0="E0002EFF" w:usb1="C000785B" w:usb2="00000009" w:usb3="00000000" w:csb0="000001FF" w:csb1="00000000"/>
+    <w:sig w:usb0="E0002AFF" w:usb1="C0007843" w:usb2="00000009" w:usb3="00000000" w:csb0="000001FF" w:csb1="00000000"/>
   </w:font>
   <w:font w:name="Calibri Light">
     <w:panose1 w:val="020F0302020204030204"/>
     <w:charset w:val="00"/>
     <w:family w:val="swiss"/>
     <w:pitch w:val="variable"/>
-    <w:sig w:usb0="E4002EFF" w:usb1="C000247B" w:usb2="00000009" w:usb3="00000000" w:csb0="000001FF" w:csb1="00000000"/>
+    <w:sig w:usb0="A0002AEF" w:usb1="4000207B" w:usb2="00000000" w:usb3="00000000" w:csb0="000001FF" w:csb1="00000000"/>
   </w:font>
   <w:font w:name="Open Sans">
     <w:charset w:val="00"/>
@@ -13566,6 +14353,7 @@
   <w:rsids>
     <w:rsidRoot w:val="00EE3A0E"/>
     <w:rsid w:val="00815811"/>
+    <w:rsid w:val="00A341BA"/>
     <w:rsid w:val="00C60917"/>
     <w:rsid w:val="00EE3A0E"/>
     <w:rsid w:val="00F23F89"/>

</xml_diff>